<commit_message>
Update `Hardware Foundations` Notes
</commit_message>
<xml_diff>
--- a/Hardware Foundations Notes.docx
+++ b/Hardware Foundations Notes.docx
@@ -895,6 +895,440 @@
       <w:pPr>
         <w:ind w:firstLine="709"/>
       </w:pPr>
+    </w:p>
+    <w:p>
+      <w:r>
+        <w:t>HDMI and DisplayPort video cables</w:t>
+      </w:r>
+    </w:p>
+    <w:p>
+      <w:pPr>
+        <w:ind w:firstLine="709"/>
+      </w:pPr>
+      <w:r>
+        <w:t>HDMI</w:t>
+      </w:r>
+    </w:p>
+    <w:p>
+      <w:pPr>
+        <w:ind w:left="709" w:firstLine="709"/>
+      </w:pPr>
+      <w:r>
+        <w:t>Audio and video transfer</w:t>
+      </w:r>
+    </w:p>
+    <w:p>
+      <w:pPr>
+        <w:ind w:left="709" w:firstLine="709"/>
+      </w:pPr>
+      <w:r>
+        <w:t>Versioning – high quality resolutions, color contrast, and refresh rates</w:t>
+      </w:r>
+    </w:p>
+    <w:p>
+      <w:pPr>
+        <w:ind w:left="709" w:firstLine="709"/>
+      </w:pPr>
+      <w:r>
+        <w:t>Single cable vs multi cable connection</w:t>
+      </w:r>
+    </w:p>
+    <w:p>
+      <w:pPr>
+        <w:ind w:left="709" w:firstLine="709"/>
+      </w:pPr>
+      <w:r>
+        <w:t>TV, monitors, single cable that works everywhere</w:t>
+      </w:r>
+    </w:p>
+    <w:p>
+      <w:pPr>
+        <w:ind w:left="709" w:firstLine="709"/>
+      </w:pPr>
+      <w:r>
+        <w:t>A, B, C, and D</w:t>
+      </w:r>
+    </w:p>
+    <w:p>
+      <w:pPr>
+        <w:ind w:left="1418" w:firstLine="709"/>
+      </w:pPr>
+      <w:r>
+        <w:t>A – on the back of TV, Computer</w:t>
+      </w:r>
+    </w:p>
+    <w:p>
+      <w:pPr>
+        <w:ind w:left="1418" w:firstLine="709"/>
+      </w:pPr>
+      <w:r>
+        <w:t>B – 29 pins (high resolution) (all others are 19)</w:t>
+      </w:r>
+    </w:p>
+    <w:p>
+      <w:pPr>
+        <w:ind w:left="1418" w:firstLine="709"/>
+      </w:pPr>
+      <w:r>
+        <w:t>C – mini port found on phones</w:t>
+      </w:r>
+    </w:p>
+    <w:p>
+      <w:pPr>
+        <w:ind w:left="1418" w:firstLine="709"/>
+      </w:pPr>
+      <w:r>
+        <w:t>D – micro port found on phones</w:t>
+      </w:r>
+    </w:p>
+    <w:p>
+      <w:pPr>
+        <w:ind w:left="709" w:firstLine="709"/>
+      </w:pPr>
+      <w:r>
+        <w:t>Thunderbolt standard</w:t>
+      </w:r>
+    </w:p>
+    <w:p>
+      <w:pPr>
+        <w:ind w:left="1418" w:firstLine="709"/>
+      </w:pPr>
+      <w:r>
+        <w:t>Version 1 and 2</w:t>
+      </w:r>
+    </w:p>
+    <w:p>
+      <w:pPr>
+        <w:ind w:left="2127" w:firstLine="709"/>
+      </w:pPr>
+      <w:r>
+        <w:t>Used the mini-dp physical interface</w:t>
+      </w:r>
+    </w:p>
+    <w:p>
+      <w:pPr>
+        <w:ind w:left="2127" w:firstLine="709"/>
+      </w:pPr>
+      <w:r>
+        <w:t>Up to 20 Gbps and daisy chaining</w:t>
+      </w:r>
+    </w:p>
+    <w:p>
+      <w:pPr>
+        <w:ind w:left="1418" w:firstLine="709"/>
+      </w:pPr>
+      <w:r>
+        <w:t>Version 3 – USB-C</w:t>
+      </w:r>
+    </w:p>
+    <w:p>
+      <w:pPr>
+        <w:ind w:left="2127" w:firstLine="709"/>
+      </w:pPr>
+      <w:r>
+        <w:t>40 Gbps over .5m cable</w:t>
+      </w:r>
+    </w:p>
+    <w:p>
+      <w:pPr>
+        <w:ind w:left="1418" w:firstLine="709"/>
+      </w:pPr>
+      <w:r>
+        <w:t>Version 4 – USB-C interface</w:t>
+      </w:r>
+    </w:p>
+    <w:p>
+      <w:pPr>
+        <w:ind w:left="2127" w:firstLine="709"/>
+      </w:pPr>
+      <w:r>
+        <w:t>40 Gbps over 2m cable</w:t>
+      </w:r>
+    </w:p>
+    <w:p>
+      <w:pPr>
+        <w:ind w:left="1418" w:firstLine="709"/>
+      </w:pPr>
+      <w:r>
+        <w:t>Version 5 – USB-C interface</w:t>
+      </w:r>
+    </w:p>
+    <w:p>
+      <w:pPr>
+        <w:ind w:left="2127" w:firstLine="709"/>
+      </w:pPr>
+      <w:r>
+        <w:t>80 Gb/s duplex</w:t>
+      </w:r>
+    </w:p>
+    <w:p>
+      <w:pPr>
+        <w:ind w:left="2127" w:firstLine="709"/>
+      </w:pPr>
+      <w:r>
+        <w:t>120 Gb/s simplex</w:t>
+      </w:r>
+    </w:p>
+    <w:p>
+      <w:pPr>
+        <w:ind w:left="2127" w:firstLine="709"/>
+      </w:pPr>
+      <w:r>
+        <w:t>High speed connections for future use</w:t>
+      </w:r>
+    </w:p>
+    <w:p>
+      <w:pPr>
+        <w:ind w:left="1418" w:firstLine="709"/>
+      </w:pPr>
+    </w:p>
+    <w:p>
+      <w:pPr>
+        <w:ind w:left="709" w:firstLine="709"/>
+      </w:pPr>
+    </w:p>
+    <w:p>
+      <w:pPr>
+        <w:ind w:firstLine="709"/>
+      </w:pPr>
+      <w:r>
+        <w:t>DisplayPort</w:t>
+      </w:r>
+    </w:p>
+    <w:p>
+      <w:pPr>
+        <w:ind w:left="709" w:firstLine="709"/>
+      </w:pPr>
+      <w:r>
+        <w:t>Audio and video capable</w:t>
+      </w:r>
+    </w:p>
+    <w:p>
+      <w:pPr>
+        <w:ind w:left="709" w:firstLine="709"/>
+      </w:pPr>
+      <w:r>
+        <w:t>Professional quality resolutions and high refresh rates</w:t>
+      </w:r>
+    </w:p>
+    <w:p>
+      <w:pPr>
+        <w:ind w:left="709" w:firstLine="709"/>
+      </w:pPr>
+      <w:r>
+        <w:t>Popular with gamers and graphic designers</w:t>
+      </w:r>
+    </w:p>
+    <w:p>
+      <w:pPr>
+        <w:ind w:left="1418" w:firstLine="709"/>
+      </w:pPr>
+      <w:r>
+        <w:t>Multiple displays with single connector (daisy chaining)</w:t>
+      </w:r>
+    </w:p>
+    <w:p>
+      <w:pPr>
+        <w:ind w:left="709" w:firstLine="709"/>
+      </w:pPr>
+      <w:r>
+        <w:t>Sync video and audio</w:t>
+      </w:r>
+    </w:p>
+    <w:p>
+      <w:pPr>
+        <w:ind w:left="709" w:firstLine="709"/>
+      </w:pPr>
+      <w:r>
+        <w:t>Professional setup, docking stations, gaming stations</w:t>
+      </w:r>
+    </w:p>
+    <w:p>
+      <w:pPr>
+        <w:ind w:left="709" w:firstLine="709"/>
+      </w:pPr>
+      <w:r>
+        <w:t>Higher refresh rate than HDMI</w:t>
+      </w:r>
+    </w:p>
+    <w:p>
+      <w:pPr>
+        <w:ind w:left="709" w:firstLine="709"/>
+      </w:pPr>
+      <w:r>
+        <w:t>MST Multi-Stream Transport – allows for multiple monitors from one computer port</w:t>
+      </w:r>
+    </w:p>
+    <w:p>
+      <w:pPr>
+        <w:ind w:firstLine="709"/>
+      </w:pPr>
+    </w:p>
+    <w:p>
+      <w:r>
+        <w:t>Lightning interface</w:t>
+      </w:r>
+    </w:p>
+    <w:p>
+      <w:pPr>
+        <w:ind w:firstLine="709"/>
+      </w:pPr>
+      <w:r>
+        <w:t>Apple proprietary connector</w:t>
+      </w:r>
+    </w:p>
+    <w:p>
+      <w:pPr>
+        <w:ind w:firstLine="709"/>
+      </w:pPr>
+      <w:r>
+        <w:t>iPhone and iPad</w:t>
+      </w:r>
+    </w:p>
+    <w:p>
+      <w:pPr>
+        <w:ind w:firstLine="709"/>
+      </w:pPr>
+      <w:r>
+        <w:t>Being replaced by USB-C connectors</w:t>
+      </w:r>
+    </w:p>
+    <w:p>
+      <w:r>
+        <w:t>Serial advanced Technology Attachment Interface</w:t>
+      </w:r>
+    </w:p>
+    <w:p>
+      <w:pPr>
+        <w:ind w:firstLine="709"/>
+      </w:pPr>
+      <w:r>
+        <w:t>Standard for interface storage</w:t>
+      </w:r>
+    </w:p>
+    <w:p>
+      <w:pPr>
+        <w:ind w:firstLine="709"/>
+      </w:pPr>
+      <w:r>
+        <w:t>Smaller connector and faster data transfer</w:t>
+      </w:r>
+    </w:p>
+    <w:p>
+      <w:pPr>
+        <w:ind w:left="709" w:firstLine="709"/>
+      </w:pPr>
+      <w:r>
+        <w:lastRenderedPageBreak/>
+        <w:t>Revision 1 – 1.5 Gbps (150 MBps)</w:t>
+      </w:r>
+    </w:p>
+    <w:p>
+      <w:pPr>
+        <w:ind w:left="709" w:firstLine="709"/>
+      </w:pPr>
+      <w:r>
+        <w:t>Revision 2 – 3 Gbps (300 MBps)</w:t>
+      </w:r>
+    </w:p>
+    <w:p>
+      <w:pPr>
+        <w:ind w:left="709" w:firstLine="709"/>
+      </w:pPr>
+      <w:r>
+        <w:t>Revision 3 – 6 Gbps (600 MBps)</w:t>
+      </w:r>
+    </w:p>
+    <w:p>
+      <w:pPr>
+        <w:ind w:firstLine="709"/>
+      </w:pPr>
+    </w:p>
+    <w:p>
+      <w:r>
+        <w:t>Molex Power Connectors</w:t>
+      </w:r>
+    </w:p>
+    <w:p>
+      <w:pPr>
+        <w:ind w:firstLine="709"/>
+      </w:pPr>
+      <w:r>
+        <w:t>4 pin connector</w:t>
+      </w:r>
+    </w:p>
+    <w:p>
+      <w:pPr>
+        <w:ind w:left="709" w:firstLine="709"/>
+      </w:pPr>
+      <w:r>
+        <w:t>Red – 5 VDC</w:t>
+      </w:r>
+    </w:p>
+    <w:p>
+      <w:pPr>
+        <w:ind w:left="709" w:firstLine="709"/>
+      </w:pPr>
+      <w:r>
+        <w:t>Yellow – 12 VCD</w:t>
+      </w:r>
+    </w:p>
+    <w:p>
+      <w:pPr>
+        <w:ind w:left="709" w:firstLine="709"/>
+      </w:pPr>
+      <w:r>
+        <w:t>Black – ground</w:t>
+      </w:r>
+    </w:p>
+    <w:p>
+      <w:pPr>
+        <w:ind w:firstLine="709"/>
+      </w:pPr>
+    </w:p>
+    <w:p>
+      <w:r>
+        <w:t>External SATA</w:t>
+      </w:r>
+    </w:p>
+    <w:p>
+      <w:pPr>
+        <w:ind w:firstLine="709"/>
+        <w:rPr>
+          <w:lang w:val="es-ES"/>
+        </w:rPr>
+      </w:pPr>
+      <w:r>
+        <w:rPr>
+          <w:lang w:val="es-ES"/>
+        </w:rPr>
+        <w:t>Uses eSATA connector eSATA a</w:t>
+      </w:r>
+      <w:r>
+        <w:rPr>
+          <w:lang w:val="es-ES"/>
+        </w:rPr>
+        <w:t>nd eSATAp (Power)</w:t>
+      </w:r>
+    </w:p>
+    <w:p>
+      <w:pPr>
+        <w:ind w:left="709" w:firstLine="709"/>
+      </w:pPr>
+      <w:r>
+        <w:t>Internal and external SATA cables not co</w:t>
+      </w:r>
+      <w:r>
+        <w:t>mpatible</w:t>
+      </w:r>
+    </w:p>
+    <w:p>
+      <w:pPr>
+        <w:ind w:firstLine="709"/>
+      </w:pPr>
+      <w:r>
+        <w:t>Max cable length up to 2 meters</w:t>
+      </w:r>
     </w:p>
     <w:p/>
     <w:sectPr>

</xml_diff>